<commit_message>
Progress report (increment 1) - final FINAL version
Updated increment number in file
</commit_message>
<xml_diff>
--- a/Increment1/Progress Report (Increment 1) (1).docx
+++ b/Increment1/Progress Report (Increment 1) (1).docx
@@ -50,7 +50,29 @@
           <w:szCs w:val="24"/>
           <w:lang w:val="it-IT"/>
         </w:rPr>
-        <w:t>- Increment X -</w:t>
+        <w:t xml:space="preserve">- Increment </w:t>
+      </w:r>
+      <w:r>
+        <w:rPr>
+          <w:rFonts w:ascii="Times New Roman" w:hAnsi="Times New Roman"/>
+          <w:b/>
+          <w:bCs/>
+          <w:sz w:val="24"/>
+          <w:szCs w:val="24"/>
+          <w:lang w:val="it-IT"/>
+        </w:rPr>
+        <w:t>1</w:t>
+      </w:r>
+      <w:r>
+        <w:rPr>
+          <w:rFonts w:ascii="Times New Roman" w:hAnsi="Times New Roman"/>
+          <w:b/>
+          <w:bCs/>
+          <w:sz w:val="24"/>
+          <w:szCs w:val="24"/>
+          <w:lang w:val="it-IT"/>
+        </w:rPr>
+        <w:t xml:space="preserve"> -</w:t>
       </w:r>
     </w:p>
     <w:p>
@@ -671,14 +693,7 @@
           <w:rFonts w:ascii="Times New Roman" w:hAnsi="Times New Roman"/>
           <w:lang w:val="en-US"/>
         </w:rPr>
-        <w:t xml:space="preserve">Progress Report: </w:t>
-      </w:r>
-      <w:r>
-        <w:rPr>
-          <w:rFonts w:ascii="Times New Roman" w:hAnsi="Times New Roman"/>
-          <w:lang w:val="en-US"/>
-        </w:rPr>
-        <w:t>Eli did not contribute to the progress report.</w:t>
+        <w:t>Progress Report: Eli did not contribute to the progress report.</w:t>
       </w:r>
     </w:p>
     <w:p>
@@ -696,14 +711,7 @@
           <w:rFonts w:ascii="Times New Roman" w:hAnsi="Times New Roman"/>
           <w:lang w:val="en-US"/>
         </w:rPr>
-        <w:t xml:space="preserve">RD Document: </w:t>
-      </w:r>
-      <w:r>
-        <w:rPr>
-          <w:rFonts w:ascii="Times New Roman" w:hAnsi="Times New Roman"/>
-          <w:lang w:val="en-US"/>
-        </w:rPr>
-        <w:t xml:space="preserve">Eli wrote the </w:t>
+        <w:t xml:space="preserve">RD Document: Eli wrote the </w:t>
       </w:r>
       <w:r>
         <w:rPr>
@@ -828,14 +836,7 @@
           <w:rFonts w:ascii="Times New Roman" w:hAnsi="Times New Roman"/>
           <w:lang w:val="en-US"/>
         </w:rPr>
-        <w:t xml:space="preserve">Progress Report: </w:t>
-      </w:r>
-      <w:r>
-        <w:rPr>
-          <w:rFonts w:ascii="Times New Roman" w:hAnsi="Times New Roman"/>
-          <w:lang w:val="en-US"/>
-        </w:rPr>
-        <w:t>Gordon wrote sections 3 and 4 of the progress report.</w:t>
+        <w:t>Progress Report: Gordon wrote sections 3 and 4 of the progress report.</w:t>
       </w:r>
     </w:p>
     <w:p>
@@ -853,21 +854,7 @@
           <w:rFonts w:ascii="Times New Roman" w:hAnsi="Times New Roman"/>
           <w:lang w:val="en-US"/>
         </w:rPr>
-        <w:t xml:space="preserve">RD Document: </w:t>
-      </w:r>
-      <w:r>
-        <w:rPr>
-          <w:rFonts w:ascii="Times New Roman" w:hAnsi="Times New Roman"/>
-          <w:lang w:val="en-US"/>
-        </w:rPr>
-        <w:t>Gordon</w:t>
-      </w:r>
-      <w:r>
-        <w:rPr>
-          <w:rFonts w:ascii="Times New Roman" w:hAnsi="Times New Roman"/>
-          <w:lang w:val="en-US"/>
-        </w:rPr>
-        <w:t xml:space="preserve"> did not contribute to the RD document.</w:t>
+        <w:t>RD Document: Gordon did not contribute to the RD document.</w:t>
       </w:r>
     </w:p>
     <w:p>
@@ -885,21 +872,7 @@
           <w:rFonts w:ascii="Times New Roman" w:hAnsi="Times New Roman"/>
           <w:lang w:val="en-US"/>
         </w:rPr>
-        <w:t xml:space="preserve">IT Document: </w:t>
-      </w:r>
-      <w:r>
-        <w:rPr>
-          <w:rFonts w:ascii="Times New Roman" w:hAnsi="Times New Roman"/>
-          <w:lang w:val="en-US"/>
-        </w:rPr>
-        <w:t>Gordon</w:t>
-      </w:r>
-      <w:r>
-        <w:rPr>
-          <w:rFonts w:ascii="Times New Roman" w:hAnsi="Times New Roman"/>
-          <w:lang w:val="en-US"/>
-        </w:rPr>
-        <w:t xml:space="preserve"> did not contribute to the IT document.</w:t>
+        <w:t>IT Document: Gordon did not contribute to the IT document.</w:t>
       </w:r>
     </w:p>
     <w:p>
@@ -935,14 +908,7 @@
           <w:rFonts w:ascii="Times New Roman" w:hAnsi="Times New Roman"/>
           <w:lang w:val="en-US"/>
         </w:rPr>
-        <w:t xml:space="preserve">Video: </w:t>
-      </w:r>
-      <w:r>
-        <w:rPr>
-          <w:rFonts w:ascii="Times New Roman" w:hAnsi="Times New Roman"/>
-          <w:lang w:val="en-US"/>
-        </w:rPr>
-        <w:t>Gordon covered the accomplishments and status of our project as of the first increment (second speaker), including our finalized plans for the project.</w:t>
+        <w:t>Video: Gordon covered the accomplishments and status of our project as of the first increment (second speaker), including our finalized plans for the project.</w:t>
       </w:r>
     </w:p>
     <w:p>
@@ -978,21 +944,7 @@
           <w:rFonts w:ascii="Times New Roman" w:hAnsi="Times New Roman"/>
           <w:lang w:val="en-US"/>
         </w:rPr>
-        <w:t xml:space="preserve">Progress Report: </w:t>
-      </w:r>
-      <w:r>
-        <w:rPr>
-          <w:rFonts w:ascii="Times New Roman" w:hAnsi="Times New Roman"/>
-          <w:lang w:val="en-US"/>
-        </w:rPr>
-        <w:t>Isaiah did not contribute to the progress report</w:t>
-      </w:r>
-      <w:r>
-        <w:rPr>
-          <w:rFonts w:ascii="Times New Roman" w:hAnsi="Times New Roman"/>
-          <w:lang w:val="en-US"/>
-        </w:rPr>
-        <w:t>.</w:t>
+        <w:t>Progress Report: Isaiah did not contribute to the progress report.</w:t>
       </w:r>
     </w:p>
     <w:p>
@@ -1010,21 +962,7 @@
           <w:rFonts w:ascii="Times New Roman" w:hAnsi="Times New Roman"/>
           <w:lang w:val="en-US"/>
         </w:rPr>
-        <w:t xml:space="preserve">RD Document: </w:t>
-      </w:r>
-      <w:r>
-        <w:rPr>
-          <w:rFonts w:ascii="Times New Roman" w:hAnsi="Times New Roman"/>
-          <w:lang w:val="en-US"/>
-        </w:rPr>
-        <w:t>Isaiah</w:t>
-      </w:r>
-      <w:r>
-        <w:rPr>
-          <w:rFonts w:ascii="Times New Roman" w:hAnsi="Times New Roman"/>
-          <w:lang w:val="en-US"/>
-        </w:rPr>
-        <w:t xml:space="preserve"> did not contribute to the RD document.</w:t>
+        <w:t>RD Document: Isaiah did not contribute to the RD document.</w:t>
       </w:r>
     </w:p>
     <w:p>
@@ -1042,14 +980,7 @@
           <w:rFonts w:ascii="Times New Roman" w:hAnsi="Times New Roman"/>
           <w:lang w:val="en-US"/>
         </w:rPr>
-        <w:t xml:space="preserve">IT Document: </w:t>
-      </w:r>
-      <w:r>
-        <w:rPr>
-          <w:rFonts w:ascii="Times New Roman" w:hAnsi="Times New Roman"/>
-          <w:lang w:val="en-US"/>
-        </w:rPr>
-        <w:t>Isaiah wrote the entirety of the IT document, including the programming languages we will use and any APIs of third-party software that we plan on utilizing.</w:t>
+        <w:t>IT Document: Isaiah wrote the entirety of the IT document, including the programming languages we will use and any APIs of third-party software that we plan on utilizing.</w:t>
       </w:r>
     </w:p>
     <w:p>
@@ -1085,14 +1016,7 @@
           <w:rFonts w:ascii="Times New Roman" w:hAnsi="Times New Roman"/>
           <w:lang w:val="en-US"/>
         </w:rPr>
-        <w:t xml:space="preserve">Video: </w:t>
-      </w:r>
-      <w:r>
-        <w:rPr>
-          <w:rFonts w:ascii="Times New Roman" w:hAnsi="Times New Roman"/>
-          <w:lang w:val="en-US"/>
-        </w:rPr>
-        <w:t>Isaiah covered the contents of the IT document in the video (third speaker), including the languages, APIs, and other tools we will use in the project.</w:t>
+        <w:t>Video: Isaiah covered the contents of the IT document in the video (third speaker), including the languages, APIs, and other tools we will use in the project.</w:t>
       </w:r>
     </w:p>
     <w:p>

</xml_diff>